<commit_message>
Made some changes for overview and question 1 in assignment document.
</commit_message>
<xml_diff>
--- a/gradient_descent_assignment.docx
+++ b/gradient_descent_assignment.docx
@@ -182,7 +182,14 @@
           <w:sz w:val="18"/>
           <w:szCs w:val="18"/>
         </w:rPr>
-        <w:t>experimenting with different step sizes to find cases where the gradient descent does not converge.</w:t>
+        <w:t xml:space="preserve">experimenting </w:t>
+      </w:r>
+      <w:r>
+        <w:rPr>
+          <w:sz w:val="18"/>
+          <w:szCs w:val="18"/>
+        </w:rPr>
+        <w:t>with different step sizes.</w:t>
       </w:r>
     </w:p>
     <w:p>
@@ -706,7 +713,28 @@
           <w:sz w:val="18"/>
           <w:szCs w:val="18"/>
         </w:rPr>
-        <w:t>Find the global minimum for a known convex function with a given starting location. Find two step sizes: one where the gradient descent does not converge and one where the gradient descent finds the minimum.</w:t>
+        <w:t xml:space="preserve">Find the global minimum </w:t>
+      </w:r>
+      <w:r>
+        <w:rPr>
+          <w:sz w:val="18"/>
+          <w:szCs w:val="18"/>
+        </w:rPr>
+        <w:t xml:space="preserve">using gradient descent </w:t>
+      </w:r>
+      <w:r>
+        <w:rPr>
+          <w:sz w:val="18"/>
+          <w:szCs w:val="18"/>
+        </w:rPr>
+        <w:t xml:space="preserve">for a known convex function with a given starting location. </w:t>
+      </w:r>
+      <w:r>
+        <w:rPr>
+          <w:sz w:val="18"/>
+          <w:szCs w:val="18"/>
+        </w:rPr>
+        <w:t>Experiment with step sizes and discuss the effects of using different step sizes.</w:t>
       </w:r>
     </w:p>
     <w:p>
@@ -2962,6 +2990,7 @@
   <w:style w:type="character" w:default="1" w:styleId="DefaultParagraphFont">
     <w:name w:val="Default Paragraph Font"/>
     <w:uiPriority w:val="1"/>
+    <w:semiHidden/>
     <w:unhideWhenUsed/>
   </w:style>
   <w:style w:type="table" w:default="1" w:styleId="TableNormal">
@@ -3578,7 +3607,7 @@
 </file>
 
 <file path=customXml/itemProps1.xml><?xml version="1.0" encoding="utf-8"?>
-<ds:datastoreItem xmlns:ds="http://schemas.openxmlformats.org/officeDocument/2006/customXml" ds:itemID="{1053F729-3471-443A-BE45-90748A220716}">
+<ds:datastoreItem xmlns:ds="http://schemas.openxmlformats.org/officeDocument/2006/customXml" ds:itemID="{7B18FD2F-1263-4E92-9FB8-636E1B6A5734}">
   <ds:schemaRefs>
     <ds:schemaRef ds:uri="http://schemas.openxmlformats.org/officeDocument/2006/bibliography"/>
   </ds:schemaRefs>

</xml_diff>

<commit_message>
Updated question 1 and convex function
</commit_message>
<xml_diff>
--- a/gradient_descent_assignment.docx
+++ b/gradient_descent_assignment.docx
@@ -740,31 +740,91 @@
     <w:p>
       <w:pPr>
         <w:spacing w:after="0"/>
-        <w:rPr>
-          <w:sz w:val="18"/>
-          <w:szCs w:val="18"/>
-        </w:rPr>
-      </w:pPr>
-      <w:r>
-        <w:rPr>
-          <w:sz w:val="18"/>
-          <w:szCs w:val="18"/>
-        </w:rPr>
-        <w:t xml:space="preserve">&lt;Add </w:t>
-      </w:r>
-      <w:r>
-        <w:rPr>
-          <w:sz w:val="18"/>
-          <w:szCs w:val="18"/>
-        </w:rPr>
-        <w:t xml:space="preserve">rest of </w:t>
-      </w:r>
-      <w:r>
-        <w:rPr>
-          <w:sz w:val="18"/>
-          <w:szCs w:val="18"/>
-        </w:rPr>
-        <w:t>Question 1 Instructions here&gt;</w:t>
+      </w:pPr>
+      <w:r>
+        <w:rPr>
+          <w:sz w:val="18"/>
+          <w:szCs w:val="18"/>
+        </w:rPr>
+        <w:t>Your objective function is:</w:t>
+      </w:r>
+    </w:p>
+    <w:p>
+      <w:pPr>
+        <w:spacing w:after="0"/>
+      </w:pPr>
+    </w:p>
+    <w:p>
+      <w:pPr>
+        <w:spacing w:after="0"/>
+      </w:pPr>
+      <w:r>
+        <w:rPr>
+          <w:rFonts w:ascii="arial;sans-serif" w:hAnsi="arial;sans-serif"/>
+          <w:color w:val="222222"/>
+          <w:sz w:val="18"/>
+          <w:szCs w:val="18"/>
+        </w:rPr>
+        <w:tab/>
+      </w:r>
+      <w:r>
+        <w:rPr>
+          <w:rFonts w:ascii="arial;sans-serif" w:hAnsi="arial;sans-serif"/>
+          <w:color w:val="222222"/>
+          <w:sz w:val="18"/>
+          <w:szCs w:val="18"/>
+        </w:rPr>
+        <w:tab/>
+      </w:r>
+      <w:r>
+        <w:rPr>
+          <w:rFonts w:ascii="arial;sans-serif" w:hAnsi="arial;sans-serif"/>
+          <w:color w:val="222222"/>
+          <w:sz w:val="18"/>
+          <w:szCs w:val="18"/>
+        </w:rPr>
+        <w:tab/>
+      </w:r>
+      <w:r>
+        <w:rPr>
+          <w:rFonts w:ascii="arial;sans-serif" w:hAnsi="arial;sans-serif"/>
+          <w:b/>
+          <w:bCs/>
+          <w:color w:val="222222"/>
+          <w:sz w:val="18"/>
+          <w:szCs w:val="18"/>
+        </w:rPr>
+        <w:t>y = x^5 + 27x^4 + 37x^3 - 339x^2 - 326x + 600</w:t>
+      </w:r>
+    </w:p>
+    <w:p>
+      <w:pPr>
+        <w:spacing w:after="0"/>
+      </w:pPr>
+    </w:p>
+    <w:p>
+      <w:pPr>
+        <w:spacing w:after="0"/>
+      </w:pPr>
+      <w:proofErr w:type="gramStart"/>
+      <w:r>
+        <w:rPr>
+          <w:rFonts w:ascii="arial;sans-serif" w:hAnsi="arial;sans-serif"/>
+          <w:color w:val="222222"/>
+          <w:sz w:val="18"/>
+          <w:szCs w:val="18"/>
+        </w:rPr>
+        <w:t>which</w:t>
+      </w:r>
+      <w:proofErr w:type="gramEnd"/>
+      <w:r>
+        <w:rPr>
+          <w:rFonts w:ascii="arial;sans-serif" w:hAnsi="arial;sans-serif"/>
+          <w:color w:val="222222"/>
+          <w:sz w:val="18"/>
+          <w:szCs w:val="18"/>
+        </w:rPr>
+        <w:t xml:space="preserve"> contains more than one min points. Your task is to try out different step-sizes and starting points and eventually converge to the global minimal point. </w:t>
       </w:r>
     </w:p>
     <w:p>
@@ -3607,7 +3667,7 @@
 </file>
 
 <file path=customXml/itemProps1.xml><?xml version="1.0" encoding="utf-8"?>
-<ds:datastoreItem xmlns:ds="http://schemas.openxmlformats.org/officeDocument/2006/customXml" ds:itemID="{7B18FD2F-1263-4E92-9FB8-636E1B6A5734}">
+<ds:datastoreItem xmlns:ds="http://schemas.openxmlformats.org/officeDocument/2006/customXml" ds:itemID="{96471359-99BD-40E6-827E-9E96C0F1288C}">
   <ds:schemaRefs>
     <ds:schemaRef ds:uri="http://schemas.openxmlformats.org/officeDocument/2006/bibliography"/>
   </ds:schemaRefs>

</xml_diff>

<commit_message>
Added file modifications I left out from last commit.
</commit_message>
<xml_diff>
--- a/gradient_descent_assignment.docx
+++ b/gradient_descent_assignment.docx
@@ -161,21 +161,14 @@
           <w:sz w:val="18"/>
           <w:szCs w:val="18"/>
         </w:rPr>
-        <w:t>convex function with a given start locat</w:t>
-      </w:r>
-      <w:r>
-        <w:rPr>
-          <w:sz w:val="18"/>
-          <w:szCs w:val="18"/>
-        </w:rPr>
-        <w:t>io</w:t>
-      </w:r>
-      <w:r>
-        <w:rPr>
-          <w:sz w:val="18"/>
-          <w:szCs w:val="18"/>
-        </w:rPr>
-        <w:t xml:space="preserve">n and </w:t>
+        <w:t xml:space="preserve">function </w:t>
+      </w:r>
+      <w:r>
+        <w:rPr>
+          <w:sz w:val="18"/>
+          <w:szCs w:val="18"/>
+        </w:rPr>
+        <w:t xml:space="preserve">and </w:t>
       </w:r>
       <w:r>
         <w:rPr>
@@ -189,7 +182,35 @@
           <w:sz w:val="18"/>
           <w:szCs w:val="18"/>
         </w:rPr>
-        <w:t>with different step sizes.</w:t>
+        <w:t xml:space="preserve">with different </w:t>
+      </w:r>
+      <w:r>
+        <w:rPr>
+          <w:sz w:val="18"/>
+          <w:szCs w:val="18"/>
+        </w:rPr>
+        <w:t>step-size</w:t>
+      </w:r>
+      <w:r>
+        <w:rPr>
+          <w:sz w:val="18"/>
+          <w:szCs w:val="18"/>
+        </w:rPr>
+        <w:t>s</w:t>
+      </w:r>
+      <w:r>
+        <w:rPr>
+          <w:sz w:val="18"/>
+          <w:szCs w:val="18"/>
+        </w:rPr>
+        <w:t xml:space="preserve"> and starting locations</w:t>
+      </w:r>
+      <w:r>
+        <w:rPr>
+          <w:sz w:val="18"/>
+          <w:szCs w:val="18"/>
+        </w:rPr>
+        <w:t>.</w:t>
       </w:r>
     </w:p>
     <w:p>
@@ -597,8 +618,33 @@
           <w:sz w:val="18"/>
           <w:szCs w:val="18"/>
         </w:rPr>
-        <w:t xml:space="preserve">) function. </w:t>
-      </w:r>
+        <w:t>) functio</w:t>
+      </w:r>
+      <w:r>
+        <w:rPr>
+          <w:sz w:val="18"/>
+          <w:szCs w:val="18"/>
+        </w:rPr>
+        <w:t>n at the “//TODO: insert your code here” comment.</w:t>
+      </w:r>
+    </w:p>
+    <w:p>
+      <w:pPr>
+        <w:spacing w:after="0"/>
+        <w:rPr>
+          <w:sz w:val="18"/>
+          <w:szCs w:val="18"/>
+        </w:rPr>
+      </w:pPr>
+    </w:p>
+    <w:p>
+      <w:pPr>
+        <w:spacing w:after="0"/>
+        <w:rPr>
+          <w:sz w:val="18"/>
+          <w:szCs w:val="18"/>
+        </w:rPr>
+      </w:pPr>
       <w:r>
         <w:rPr>
           <w:sz w:val="18"/>
@@ -665,12 +711,18 @@
     </w:p>
     <w:p>
       <w:pPr>
-        <w:spacing w:after="0"/>
-        <w:rPr>
-          <w:sz w:val="18"/>
-          <w:szCs w:val="18"/>
-        </w:rPr>
-      </w:pPr>
+        <w:rPr>
+          <w:sz w:val="18"/>
+          <w:szCs w:val="18"/>
+        </w:rPr>
+      </w:pPr>
+      <w:r>
+        <w:rPr>
+          <w:sz w:val="18"/>
+          <w:szCs w:val="18"/>
+        </w:rPr>
+        <w:br w:type="page"/>
+      </w:r>
     </w:p>
     <w:p>
       <w:pPr>
@@ -687,6 +739,7 @@
           <w:sz w:val="24"/>
           <w:szCs w:val="24"/>
         </w:rPr>
+        <w:lastRenderedPageBreak/>
         <w:t>Question 1</w:t>
       </w:r>
     </w:p>
@@ -727,15 +780,45 @@
           <w:sz w:val="18"/>
           <w:szCs w:val="18"/>
         </w:rPr>
-        <w:t xml:space="preserve">for a known convex function with a given starting location. </w:t>
-      </w:r>
-      <w:r>
-        <w:rPr>
-          <w:sz w:val="18"/>
-          <w:szCs w:val="18"/>
-        </w:rPr>
-        <w:t>Experiment with step sizes and discuss the effects of using different step sizes.</w:t>
-      </w:r>
+        <w:t>for a known</w:t>
+      </w:r>
+      <w:r>
+        <w:rPr>
+          <w:sz w:val="18"/>
+          <w:szCs w:val="18"/>
+        </w:rPr>
+        <w:t xml:space="preserve"> function. </w:t>
+      </w:r>
+      <w:r>
+        <w:rPr>
+          <w:sz w:val="18"/>
+          <w:szCs w:val="18"/>
+        </w:rPr>
+        <w:t>Experiment with step-</w:t>
+      </w:r>
+      <w:r>
+        <w:rPr>
+          <w:sz w:val="18"/>
+          <w:szCs w:val="18"/>
+        </w:rPr>
+        <w:t xml:space="preserve">sizes </w:t>
+      </w:r>
+      <w:r>
+        <w:rPr>
+          <w:sz w:val="18"/>
+          <w:szCs w:val="18"/>
+        </w:rPr>
+        <w:t>and starting points to test your gradient descent implementation.</w:t>
+      </w:r>
+    </w:p>
+    <w:p>
+      <w:pPr>
+        <w:spacing w:after="0"/>
+        <w:rPr>
+          <w:sz w:val="18"/>
+          <w:szCs w:val="18"/>
+        </w:rPr>
+      </w:pPr>
     </w:p>
     <w:p>
       <w:pPr>
@@ -748,68 +831,48 @@
         </w:rPr>
         <w:t>Your objective function is:</w:t>
       </w:r>
-    </w:p>
-    <w:p>
-      <w:pPr>
-        <w:spacing w:after="0"/>
-      </w:pPr>
-    </w:p>
-    <w:p>
-      <w:pPr>
-        <w:spacing w:after="0"/>
-      </w:pPr>
-      <w:r>
-        <w:rPr>
-          <w:rFonts w:ascii="arial;sans-serif" w:hAnsi="arial;sans-serif"/>
-          <w:color w:val="222222"/>
-          <w:sz w:val="18"/>
-          <w:szCs w:val="18"/>
-        </w:rPr>
-        <w:tab/>
-      </w:r>
-      <w:r>
-        <w:rPr>
-          <w:rFonts w:ascii="arial;sans-serif" w:hAnsi="arial;sans-serif"/>
-          <w:color w:val="222222"/>
-          <w:sz w:val="18"/>
-          <w:szCs w:val="18"/>
-        </w:rPr>
-        <w:tab/>
-      </w:r>
-      <w:r>
-        <w:rPr>
-          <w:rFonts w:ascii="arial;sans-serif" w:hAnsi="arial;sans-serif"/>
-          <w:color w:val="222222"/>
-          <w:sz w:val="18"/>
-          <w:szCs w:val="18"/>
-        </w:rPr>
-        <w:tab/>
-      </w:r>
-      <w:r>
-        <w:rPr>
-          <w:rFonts w:ascii="arial;sans-serif" w:hAnsi="arial;sans-serif"/>
+      <w:r>
+        <w:t xml:space="preserve"> </w:t>
+      </w:r>
+    </w:p>
+    <w:p>
+      <w:pPr>
+        <w:spacing w:after="0"/>
+        <w:ind w:left="2160" w:firstLine="720"/>
+      </w:pPr>
+      <w:r>
+        <w:rPr>
           <w:b/>
           <w:bCs/>
           <w:color w:val="222222"/>
           <w:sz w:val="18"/>
           <w:szCs w:val="18"/>
         </w:rPr>
-        <w:t>y = x^5 + 27x^4 + 37x^3 - 339x^2 - 326x + 600</w:t>
-      </w:r>
-    </w:p>
-    <w:p>
-      <w:pPr>
-        <w:spacing w:after="0"/>
-      </w:pPr>
-    </w:p>
-    <w:p>
-      <w:pPr>
-        <w:spacing w:after="0"/>
+        <w:t xml:space="preserve">y = </w:t>
+      </w:r>
+      <w:r>
+        <w:rPr>
+          <w:b/>
+          <w:bCs/>
+          <w:color w:val="222222"/>
+          <w:sz w:val="18"/>
+          <w:szCs w:val="18"/>
+        </w:rPr>
+        <w:t>27x^4 + 37x^3 - 339x^2 - 326x + 600</w:t>
+      </w:r>
+    </w:p>
+    <w:p>
+      <w:pPr>
+        <w:spacing w:after="0"/>
+        <w:rPr>
+          <w:color w:val="222222"/>
+          <w:sz w:val="18"/>
+          <w:szCs w:val="18"/>
+        </w:rPr>
       </w:pPr>
       <w:proofErr w:type="gramStart"/>
       <w:r>
         <w:rPr>
-          <w:rFonts w:ascii="arial;sans-serif" w:hAnsi="arial;sans-serif"/>
           <w:color w:val="222222"/>
           <w:sz w:val="18"/>
           <w:szCs w:val="18"/>
@@ -819,66 +882,28 @@
       <w:proofErr w:type="gramEnd"/>
       <w:r>
         <w:rPr>
-          <w:rFonts w:ascii="arial;sans-serif" w:hAnsi="arial;sans-serif"/>
           <w:color w:val="222222"/>
           <w:sz w:val="18"/>
           <w:szCs w:val="18"/>
         </w:rPr>
-        <w:t xml:space="preserve"> contains more than one min points. Your task is to try out different step-sizes and starting points and eventually converge to the global minimal point. </w:t>
-      </w:r>
-    </w:p>
-    <w:p>
-      <w:pPr>
-        <w:rPr>
-          <w:b/>
-          <w:sz w:val="24"/>
-          <w:szCs w:val="24"/>
-        </w:rPr>
-      </w:pPr>
-      <w:r>
-        <w:rPr>
-          <w:b/>
-          <w:sz w:val="24"/>
-          <w:szCs w:val="24"/>
-        </w:rPr>
-        <w:br w:type="page"/>
-      </w:r>
-    </w:p>
-    <w:p>
-      <w:pPr>
-        <w:spacing w:after="0"/>
-        <w:rPr>
-          <w:b/>
-          <w:sz w:val="24"/>
-          <w:szCs w:val="24"/>
-        </w:rPr>
-      </w:pPr>
-    </w:p>
-    <w:p>
-      <w:pPr>
-        <w:spacing w:after="0"/>
-        <w:rPr>
-          <w:b/>
-          <w:sz w:val="24"/>
-          <w:szCs w:val="24"/>
-        </w:rPr>
-      </w:pPr>
-      <w:r>
-        <w:rPr>
-          <w:b/>
-          <w:sz w:val="24"/>
-          <w:szCs w:val="24"/>
-        </w:rPr>
-        <w:t>Question 2</w:t>
-      </w:r>
-    </w:p>
-    <w:p>
-      <w:pPr>
-        <w:spacing w:after="0"/>
-        <w:rPr>
-          <w:b/>
-          <w:sz w:val="24"/>
-          <w:szCs w:val="24"/>
+        <w:t xml:space="preserve"> contains more than one minimum</w:t>
+      </w:r>
+      <w:r>
+        <w:rPr>
+          <w:color w:val="222222"/>
+          <w:sz w:val="18"/>
+          <w:szCs w:val="18"/>
+        </w:rPr>
+        <w:t xml:space="preserve">. </w:t>
+      </w:r>
+    </w:p>
+    <w:p>
+      <w:pPr>
+        <w:spacing w:after="0"/>
+        <w:rPr>
+          <w:color w:val="222222"/>
+          <w:sz w:val="18"/>
+          <w:szCs w:val="18"/>
         </w:rPr>
       </w:pPr>
     </w:p>
@@ -896,79 +921,7 @@
           <w:sz w:val="18"/>
           <w:szCs w:val="18"/>
         </w:rPr>
-        <w:t>F</w:t>
-      </w:r>
-      <w:r>
-        <w:rPr>
-          <w:sz w:val="18"/>
-          <w:szCs w:val="18"/>
-        </w:rPr>
-        <w:t>ind the minimum within a given domain for an unknown “black box” function. This</w:t>
-      </w:r>
-      <w:r>
-        <w:rPr>
-          <w:sz w:val="18"/>
-          <w:szCs w:val="18"/>
-        </w:rPr>
-        <w:t xml:space="preserve"> function</w:t>
-      </w:r>
-      <w:r>
-        <w:rPr>
-          <w:sz w:val="18"/>
-          <w:szCs w:val="18"/>
-        </w:rPr>
-        <w:t xml:space="preserve"> is provided as</w:t>
-      </w:r>
-      <w:r>
-        <w:rPr>
-          <w:sz w:val="18"/>
-          <w:szCs w:val="18"/>
-        </w:rPr>
-        <w:t xml:space="preserve"> the</w:t>
-      </w:r>
-      <w:r>
-        <w:rPr>
-          <w:sz w:val="18"/>
-          <w:szCs w:val="18"/>
-        </w:rPr>
-        <w:t xml:space="preserve"> </w:t>
-      </w:r>
-      <w:proofErr w:type="spellStart"/>
-      <w:r>
-        <w:rPr>
-          <w:sz w:val="18"/>
-          <w:szCs w:val="18"/>
-        </w:rPr>
-        <w:t>BlackBoxFunction.class</w:t>
-      </w:r>
-      <w:proofErr w:type="spellEnd"/>
-      <w:r>
-        <w:rPr>
-          <w:sz w:val="18"/>
-          <w:szCs w:val="18"/>
-        </w:rPr>
-        <w:t xml:space="preserve"> file</w:t>
-      </w:r>
-      <w:r>
-        <w:rPr>
-          <w:sz w:val="18"/>
-          <w:szCs w:val="18"/>
-        </w:rPr>
-        <w:t xml:space="preserve">. The given domain is specified in the constants </w:t>
-      </w:r>
-      <w:r>
-        <w:rPr>
-          <w:sz w:val="18"/>
-          <w:szCs w:val="18"/>
-        </w:rPr>
-        <w:t>in the Question2Main.java file.</w:t>
-      </w:r>
-      <w:r>
-        <w:rPr>
-          <w:sz w:val="18"/>
-          <w:szCs w:val="18"/>
-        </w:rPr>
-        <w:t xml:space="preserve"> Use the following instructions:</w:t>
+        <w:t>Use the following instructions:</w:t>
       </w:r>
     </w:p>
     <w:p>
@@ -989,7 +942,7 @@
           <w:sz w:val="18"/>
           <w:szCs w:val="18"/>
         </w:rPr>
-        <w:t>Open the Question2Main.java file.</w:t>
+        <w:t>Open the Question1Main.java file.</w:t>
       </w:r>
     </w:p>
     <w:p>
@@ -1007,62 +960,84 @@
       </w:pPr>
       <w:r>
         <w:rPr>
-          <w:sz w:val="18"/>
-          <w:szCs w:val="18"/>
-        </w:rPr>
-        <w:t xml:space="preserve">Experiment with adjusting the step size value, maximum number of steps, and number of iterations with random starting location. </w:t>
-      </w:r>
-    </w:p>
-    <w:p>
-      <w:pPr>
-        <w:pStyle w:val="ListParagraph"/>
-        <w:spacing w:after="0"/>
-        <w:rPr>
-          <w:sz w:val="18"/>
-          <w:szCs w:val="18"/>
-        </w:rPr>
-      </w:pPr>
-      <w:r>
-        <w:rPr>
-          <w:sz w:val="18"/>
-          <w:szCs w:val="18"/>
-        </w:rPr>
-        <w:t>Hint: If the step size is too large, the gradient descent will be unstable. If the max number of steps is too low, the gradient descent might not travel far enough to find a local minimum. Finally, if the number of total iterations (</w:t>
-      </w:r>
-      <w:r>
-        <w:rPr>
-          <w:sz w:val="18"/>
-          <w:szCs w:val="18"/>
-        </w:rPr>
-        <w:t>gradient</w:t>
-      </w:r>
-      <w:r>
-        <w:rPr>
-          <w:sz w:val="18"/>
-          <w:szCs w:val="18"/>
-        </w:rPr>
-        <w:t xml:space="preserve"> descent trials</w:t>
-      </w:r>
-      <w:r>
-        <w:rPr>
-          <w:sz w:val="18"/>
-          <w:szCs w:val="18"/>
-        </w:rPr>
-        <w:t xml:space="preserve"> with random starting location</w:t>
-      </w:r>
-      <w:r>
-        <w:rPr>
-          <w:sz w:val="18"/>
-          <w:szCs w:val="18"/>
-        </w:rPr>
-        <w:t>)</w:t>
-      </w:r>
-      <w:r>
-        <w:rPr>
-          <w:sz w:val="18"/>
-          <w:szCs w:val="18"/>
-        </w:rPr>
-        <w:t xml:space="preserve"> is too low, the best minimum you find may not actually be the best global minimum for this domain.</w:t>
+          <w:color w:val="222222"/>
+          <w:sz w:val="18"/>
+          <w:szCs w:val="18"/>
+        </w:rPr>
+        <w:t>Try</w:t>
+      </w:r>
+      <w:r>
+        <w:rPr>
+          <w:color w:val="222222"/>
+          <w:sz w:val="18"/>
+          <w:szCs w:val="18"/>
+        </w:rPr>
+        <w:t xml:space="preserve"> out different step-sizes and starting points </w:t>
+      </w:r>
+      <w:r>
+        <w:rPr>
+          <w:color w:val="222222"/>
+          <w:sz w:val="18"/>
+          <w:szCs w:val="18"/>
+        </w:rPr>
+        <w:t xml:space="preserve">to discover the </w:t>
+      </w:r>
+      <w:r>
+        <w:rPr>
+          <w:color w:val="222222"/>
+          <w:sz w:val="18"/>
+          <w:szCs w:val="18"/>
+        </w:rPr>
+        <w:t>global minimal point. </w:t>
+      </w:r>
+      <w:r>
+        <w:rPr>
+          <w:sz w:val="18"/>
+          <w:szCs w:val="18"/>
+        </w:rPr>
+        <w:t xml:space="preserve">Look for “// TODO:” comments in the code for where to adjust these parameters. </w:t>
+      </w:r>
+      <w:r>
+        <w:rPr>
+          <w:color w:val="222222"/>
+          <w:sz w:val="18"/>
+          <w:szCs w:val="18"/>
+        </w:rPr>
+        <w:t>You may want to p</w:t>
+      </w:r>
+      <w:r>
+        <w:rPr>
+          <w:color w:val="222222"/>
+          <w:sz w:val="18"/>
+          <w:szCs w:val="18"/>
+        </w:rPr>
+        <w:t xml:space="preserve">lot the given function in wolfram or </w:t>
+      </w:r>
+      <w:proofErr w:type="spellStart"/>
+      <w:r>
+        <w:rPr>
+          <w:color w:val="222222"/>
+          <w:sz w:val="18"/>
+          <w:szCs w:val="18"/>
+        </w:rPr>
+        <w:t>matlab</w:t>
+      </w:r>
+      <w:proofErr w:type="spellEnd"/>
+      <w:r>
+        <w:rPr>
+          <w:color w:val="222222"/>
+          <w:sz w:val="18"/>
+          <w:szCs w:val="18"/>
+        </w:rPr>
+        <w:t xml:space="preserve"> to verify your answer</w:t>
+      </w:r>
+      <w:r>
+        <w:rPr>
+          <w:color w:val="222222"/>
+          <w:sz w:val="18"/>
+          <w:szCs w:val="18"/>
+        </w:rPr>
+        <w:t>.</w:t>
       </w:r>
     </w:p>
     <w:p>
@@ -1083,34 +1058,451 @@
           <w:sz w:val="18"/>
           <w:szCs w:val="18"/>
         </w:rPr>
-        <w:t>Once you are confident that you have the correct global minimum value for this domain, report the coordinates of the global minimum (x, f(x)) and the parameters you used.</w:t>
-      </w:r>
-    </w:p>
-    <w:p>
-      <w:pPr>
-        <w:spacing w:after="0"/>
+        <w:t>Report the coordinates of the global minimum (x, f(x)) with the corresponding step-size and starting point.</w:t>
+      </w:r>
+    </w:p>
+    <w:p>
+      <w:pPr>
+        <w:pStyle w:val="ListParagraph"/>
+        <w:numPr>
+          <w:ilvl w:val="0"/>
+          <w:numId w:val="15"/>
+        </w:numPr>
+        <w:spacing w:after="0"/>
+        <w:rPr>
+          <w:sz w:val="18"/>
+          <w:szCs w:val="18"/>
+        </w:rPr>
+      </w:pPr>
+      <w:r>
+        <w:rPr>
+          <w:sz w:val="18"/>
+          <w:szCs w:val="18"/>
+        </w:rPr>
+        <w:t>Also</w:t>
+      </w:r>
+      <w:r>
+        <w:rPr>
+          <w:sz w:val="18"/>
+          <w:szCs w:val="18"/>
+        </w:rPr>
+        <w:t>,</w:t>
+      </w:r>
+      <w:r>
+        <w:rPr>
+          <w:sz w:val="18"/>
+          <w:szCs w:val="18"/>
+        </w:rPr>
+        <w:t xml:space="preserve"> report the step-size and starting point parameters for which the gradient descent does not converge.</w:t>
+      </w:r>
+    </w:p>
+    <w:p>
+      <w:pPr>
+        <w:spacing w:after="0"/>
+        <w:rPr>
+          <w:sz w:val="18"/>
+          <w:szCs w:val="18"/>
+        </w:rPr>
+      </w:pPr>
+    </w:p>
+    <w:p>
+      <w:pPr>
+        <w:spacing w:after="0"/>
+        <w:rPr>
+          <w:sz w:val="18"/>
+          <w:szCs w:val="18"/>
+        </w:rPr>
+      </w:pPr>
+    </w:p>
+    <w:p>
+      <w:pPr>
+        <w:spacing w:after="0"/>
+        <w:rPr>
+          <w:sz w:val="18"/>
+          <w:szCs w:val="18"/>
+        </w:rPr>
+      </w:pPr>
+    </w:p>
+    <w:p>
+      <w:pPr>
         <w:rPr>
           <w:b/>
           <w:sz w:val="24"/>
           <w:szCs w:val="24"/>
         </w:rPr>
       </w:pPr>
-    </w:p>
-    <w:p>
-      <w:pPr>
-        <w:spacing w:after="0"/>
+      <w:r>
         <w:rPr>
           <w:b/>
           <w:sz w:val="24"/>
           <w:szCs w:val="24"/>
         </w:rPr>
-      </w:pPr>
+        <w:t>Q</w:t>
+      </w:r>
       <w:r>
         <w:rPr>
           <w:b/>
           <w:sz w:val="24"/>
           <w:szCs w:val="24"/>
         </w:rPr>
+        <w:t>uestion 2</w:t>
+      </w:r>
+    </w:p>
+    <w:p>
+      <w:pPr>
+        <w:spacing w:after="0"/>
+        <w:rPr>
+          <w:b/>
+          <w:sz w:val="24"/>
+          <w:szCs w:val="24"/>
+        </w:rPr>
+      </w:pPr>
+    </w:p>
+    <w:p>
+      <w:pPr>
+        <w:spacing w:after="0"/>
+        <w:jc w:val="both"/>
+        <w:rPr>
+          <w:sz w:val="18"/>
+          <w:szCs w:val="18"/>
+        </w:rPr>
+      </w:pPr>
+      <w:r>
+        <w:rPr>
+          <w:sz w:val="18"/>
+          <w:szCs w:val="18"/>
+        </w:rPr>
+        <w:t>F</w:t>
+      </w:r>
+      <w:r>
+        <w:rPr>
+          <w:sz w:val="18"/>
+          <w:szCs w:val="18"/>
+        </w:rPr>
+        <w:t>ind the minimum within a given domain for an unknown “black box” function. This</w:t>
+      </w:r>
+      <w:r>
+        <w:rPr>
+          <w:sz w:val="18"/>
+          <w:szCs w:val="18"/>
+        </w:rPr>
+        <w:t xml:space="preserve"> function</w:t>
+      </w:r>
+      <w:r>
+        <w:rPr>
+          <w:sz w:val="18"/>
+          <w:szCs w:val="18"/>
+        </w:rPr>
+        <w:t xml:space="preserve"> is provided as</w:t>
+      </w:r>
+      <w:r>
+        <w:rPr>
+          <w:sz w:val="18"/>
+          <w:szCs w:val="18"/>
+        </w:rPr>
+        <w:t xml:space="preserve"> the</w:t>
+      </w:r>
+      <w:r>
+        <w:rPr>
+          <w:sz w:val="18"/>
+          <w:szCs w:val="18"/>
+        </w:rPr>
+        <w:t xml:space="preserve"> BlackBoxFunction.jar</w:t>
+      </w:r>
+      <w:r>
+        <w:rPr>
+          <w:sz w:val="18"/>
+          <w:szCs w:val="18"/>
+        </w:rPr>
+        <w:t xml:space="preserve"> file</w:t>
+      </w:r>
+      <w:r>
+        <w:rPr>
+          <w:sz w:val="18"/>
+          <w:szCs w:val="18"/>
+        </w:rPr>
+        <w:t xml:space="preserve">. The given domain is specified in the constants </w:t>
+      </w:r>
+      <w:r>
+        <w:rPr>
+          <w:sz w:val="18"/>
+          <w:szCs w:val="18"/>
+        </w:rPr>
+        <w:t>in the Question2Main.java file.</w:t>
+      </w:r>
+      <w:r>
+        <w:rPr>
+          <w:sz w:val="18"/>
+          <w:szCs w:val="18"/>
+        </w:rPr>
+        <w:t xml:space="preserve"> </w:t>
+      </w:r>
+      <w:r>
+        <w:rPr>
+          <w:sz w:val="18"/>
+          <w:szCs w:val="18"/>
+        </w:rPr>
+        <w:t xml:space="preserve">Add the jar file to your java </w:t>
+      </w:r>
+      <w:proofErr w:type="spellStart"/>
+      <w:r>
+        <w:rPr>
+          <w:sz w:val="18"/>
+          <w:szCs w:val="18"/>
+        </w:rPr>
+        <w:t>classpath</w:t>
+      </w:r>
+      <w:proofErr w:type="spellEnd"/>
+      <w:r>
+        <w:rPr>
+          <w:sz w:val="18"/>
+          <w:szCs w:val="18"/>
+        </w:rPr>
+        <w:t xml:space="preserve"> (inside Eclipse or </w:t>
+      </w:r>
+      <w:proofErr w:type="spellStart"/>
+      <w:r>
+        <w:rPr>
+          <w:sz w:val="18"/>
+          <w:szCs w:val="18"/>
+        </w:rPr>
+        <w:t>Netbeans</w:t>
+      </w:r>
+      <w:proofErr w:type="spellEnd"/>
+      <w:r>
+        <w:rPr>
+          <w:sz w:val="18"/>
+          <w:szCs w:val="18"/>
+        </w:rPr>
+        <w:t>, this is done by right clicking on your project and going to Properties-&gt;Java Build Path-&gt;</w:t>
+      </w:r>
+      <w:proofErr w:type="spellStart"/>
+      <w:r>
+        <w:rPr>
+          <w:sz w:val="18"/>
+          <w:szCs w:val="18"/>
+        </w:rPr>
+        <w:t>Libaries</w:t>
+      </w:r>
+      <w:proofErr w:type="spellEnd"/>
+      <w:r>
+        <w:rPr>
+          <w:sz w:val="18"/>
+          <w:szCs w:val="18"/>
+        </w:rPr>
+        <w:t xml:space="preserve"> or Properties-&gt;Libraries).</w:t>
+      </w:r>
+    </w:p>
+    <w:p>
+      <w:pPr>
+        <w:spacing w:after="0"/>
+        <w:jc w:val="both"/>
+        <w:rPr>
+          <w:sz w:val="18"/>
+          <w:szCs w:val="18"/>
+        </w:rPr>
+      </w:pPr>
+    </w:p>
+    <w:p>
+      <w:pPr>
+        <w:spacing w:after="0"/>
+        <w:jc w:val="both"/>
+        <w:rPr>
+          <w:sz w:val="18"/>
+          <w:szCs w:val="18"/>
+        </w:rPr>
+      </w:pPr>
+      <w:r>
+        <w:rPr>
+          <w:sz w:val="18"/>
+          <w:szCs w:val="18"/>
+        </w:rPr>
+        <w:t>Use the following instructions:</w:t>
+      </w:r>
+    </w:p>
+    <w:p>
+      <w:pPr>
+        <w:pStyle w:val="ListParagraph"/>
+        <w:numPr>
+          <w:ilvl w:val="0"/>
+          <w:numId w:val="17"/>
+        </w:numPr>
+        <w:spacing w:after="0"/>
+        <w:rPr>
+          <w:sz w:val="18"/>
+          <w:szCs w:val="18"/>
+        </w:rPr>
+      </w:pPr>
+      <w:r>
+        <w:rPr>
+          <w:sz w:val="18"/>
+          <w:szCs w:val="18"/>
+        </w:rPr>
+        <w:t>Open the Question2Main.java file.</w:t>
+      </w:r>
+    </w:p>
+    <w:p>
+      <w:pPr>
+        <w:pStyle w:val="ListParagraph"/>
+        <w:numPr>
+          <w:ilvl w:val="0"/>
+          <w:numId w:val="17"/>
+        </w:numPr>
+        <w:spacing w:after="0"/>
+        <w:rPr>
+          <w:sz w:val="18"/>
+          <w:szCs w:val="18"/>
+        </w:rPr>
+      </w:pPr>
+      <w:r>
+        <w:rPr>
+          <w:sz w:val="18"/>
+          <w:szCs w:val="18"/>
+        </w:rPr>
+        <w:t xml:space="preserve">Experiment with adjusting the </w:t>
+      </w:r>
+      <w:r>
+        <w:rPr>
+          <w:sz w:val="18"/>
+          <w:szCs w:val="18"/>
+        </w:rPr>
+        <w:t>step-size</w:t>
+      </w:r>
+      <w:r>
+        <w:rPr>
+          <w:sz w:val="18"/>
+          <w:szCs w:val="18"/>
+        </w:rPr>
+        <w:t xml:space="preserve"> value, maximum number of steps, and number of iterations with random starting location. </w:t>
+      </w:r>
+      <w:r>
+        <w:rPr>
+          <w:sz w:val="18"/>
+          <w:szCs w:val="18"/>
+        </w:rPr>
+        <w:t>Look for “// TODO:” comments in the code for where to adjust these parameters.</w:t>
+      </w:r>
+    </w:p>
+    <w:p>
+      <w:pPr>
+        <w:pStyle w:val="ListParagraph"/>
+        <w:spacing w:after="0"/>
+        <w:rPr>
+          <w:sz w:val="18"/>
+          <w:szCs w:val="18"/>
+        </w:rPr>
+      </w:pPr>
+      <w:r>
+        <w:rPr>
+          <w:sz w:val="18"/>
+          <w:szCs w:val="18"/>
+        </w:rPr>
+        <w:t xml:space="preserve">Hint: If the </w:t>
+      </w:r>
+      <w:r>
+        <w:rPr>
+          <w:sz w:val="18"/>
+          <w:szCs w:val="18"/>
+        </w:rPr>
+        <w:t>step-size</w:t>
+      </w:r>
+      <w:r>
+        <w:rPr>
+          <w:sz w:val="18"/>
+          <w:szCs w:val="18"/>
+        </w:rPr>
+        <w:t xml:space="preserve"> is too large, the gradient descent will be unstable. If the max number of steps is too low, the gradient descent might not travel far enough to find a local minimum. Finally, if the number of total iterations (</w:t>
+      </w:r>
+      <w:r>
+        <w:rPr>
+          <w:sz w:val="18"/>
+          <w:szCs w:val="18"/>
+        </w:rPr>
+        <w:t>gradient</w:t>
+      </w:r>
+      <w:r>
+        <w:rPr>
+          <w:sz w:val="18"/>
+          <w:szCs w:val="18"/>
+        </w:rPr>
+        <w:t xml:space="preserve"> descent trials</w:t>
+      </w:r>
+      <w:r>
+        <w:rPr>
+          <w:sz w:val="18"/>
+          <w:szCs w:val="18"/>
+        </w:rPr>
+        <w:t xml:space="preserve"> with random starting location</w:t>
+      </w:r>
+      <w:r>
+        <w:rPr>
+          <w:sz w:val="18"/>
+          <w:szCs w:val="18"/>
+        </w:rPr>
+        <w:t>)</w:t>
+      </w:r>
+      <w:r>
+        <w:rPr>
+          <w:sz w:val="18"/>
+          <w:szCs w:val="18"/>
+        </w:rPr>
+        <w:t xml:space="preserve"> is too low, the best minimum you find may not actually be the best global minimum for this domain.</w:t>
+      </w:r>
+    </w:p>
+    <w:p>
+      <w:pPr>
+        <w:pStyle w:val="ListParagraph"/>
+        <w:numPr>
+          <w:ilvl w:val="0"/>
+          <w:numId w:val="17"/>
+        </w:numPr>
+        <w:spacing w:after="0"/>
+        <w:rPr>
+          <w:sz w:val="18"/>
+          <w:szCs w:val="18"/>
+        </w:rPr>
+      </w:pPr>
+      <w:r>
+        <w:rPr>
+          <w:sz w:val="18"/>
+          <w:szCs w:val="18"/>
+        </w:rPr>
+        <w:t>Once you are confident that you have the correct global minimum value for this domain, report the coordinates of the global minimum (x, f(x)) and the parameters you used.</w:t>
+      </w:r>
+    </w:p>
+    <w:p>
+      <w:pPr>
+        <w:rPr>
+          <w:b/>
+          <w:sz w:val="24"/>
+          <w:szCs w:val="24"/>
+        </w:rPr>
+      </w:pPr>
+      <w:r>
+        <w:rPr>
+          <w:b/>
+          <w:sz w:val="24"/>
+          <w:szCs w:val="24"/>
+        </w:rPr>
+        <w:br w:type="page"/>
+      </w:r>
+    </w:p>
+    <w:p>
+      <w:pPr>
+        <w:spacing w:after="0"/>
+        <w:rPr>
+          <w:b/>
+          <w:sz w:val="24"/>
+          <w:szCs w:val="24"/>
+        </w:rPr>
+      </w:pPr>
+      <w:r>
+        <w:rPr>
+          <w:b/>
+          <w:sz w:val="24"/>
+          <w:szCs w:val="24"/>
+        </w:rPr>
+        <w:lastRenderedPageBreak/>
         <w:t>Question 3</w:t>
       </w:r>
     </w:p>
@@ -1136,7 +1528,129 @@
           <w:sz w:val="18"/>
           <w:szCs w:val="18"/>
         </w:rPr>
-        <w:t>This question is similar to question 2, except that you are adjusted how the work is distributed for a parallel framework. Once again, you are finding the minimum within a given domain for a different unknown “black box” function. This function is provided as the BlackBoxFunction2.class file. The given domain is specified in the constants in the Question3Main.java file. Use the following instructions:</w:t>
+        <w:t xml:space="preserve">This question is similar to question 2, except that you are adjusted how the work is distributed for a parallel framework. Once again, you are finding the minimum within a given domain for a “black box” function. This function is provided </w:t>
+      </w:r>
+      <w:r>
+        <w:rPr>
+          <w:sz w:val="18"/>
+          <w:szCs w:val="18"/>
+        </w:rPr>
+        <w:t>as t</w:t>
+      </w:r>
+      <w:r>
+        <w:rPr>
+          <w:sz w:val="18"/>
+          <w:szCs w:val="18"/>
+        </w:rPr>
+        <w:t>he BlackBoxFunction</w:t>
+      </w:r>
+      <w:r>
+        <w:rPr>
+          <w:sz w:val="18"/>
+          <w:szCs w:val="18"/>
+        </w:rPr>
+        <w:t>.jar</w:t>
+      </w:r>
+      <w:r>
+        <w:rPr>
+          <w:sz w:val="18"/>
+          <w:szCs w:val="18"/>
+        </w:rPr>
+        <w:t xml:space="preserve"> file.</w:t>
+      </w:r>
+      <w:r>
+        <w:rPr>
+          <w:sz w:val="18"/>
+          <w:szCs w:val="18"/>
+        </w:rPr>
+        <w:t xml:space="preserve"> </w:t>
+      </w:r>
+      <w:r>
+        <w:rPr>
+          <w:sz w:val="18"/>
+          <w:szCs w:val="18"/>
+        </w:rPr>
+        <w:t xml:space="preserve">The given domain is specified in the constants in the Question3Main.java file. </w:t>
+      </w:r>
+      <w:r>
+        <w:rPr>
+          <w:sz w:val="18"/>
+          <w:szCs w:val="18"/>
+        </w:rPr>
+        <w:t xml:space="preserve">Add the jar file to your java </w:t>
+      </w:r>
+      <w:proofErr w:type="spellStart"/>
+      <w:r>
+        <w:rPr>
+          <w:sz w:val="18"/>
+          <w:szCs w:val="18"/>
+        </w:rPr>
+        <w:t>classpath</w:t>
+      </w:r>
+      <w:proofErr w:type="spellEnd"/>
+      <w:r>
+        <w:rPr>
+          <w:sz w:val="18"/>
+          <w:szCs w:val="18"/>
+        </w:rPr>
+        <w:t xml:space="preserve"> (inside Eclipse or </w:t>
+      </w:r>
+      <w:proofErr w:type="spellStart"/>
+      <w:r>
+        <w:rPr>
+          <w:sz w:val="18"/>
+          <w:szCs w:val="18"/>
+        </w:rPr>
+        <w:t>Netbeans</w:t>
+      </w:r>
+      <w:proofErr w:type="spellEnd"/>
+      <w:r>
+        <w:rPr>
+          <w:sz w:val="18"/>
+          <w:szCs w:val="18"/>
+        </w:rPr>
+        <w:t>, this is done by right clicking on your project and going to Properties-&gt;Java Build Path-&gt;</w:t>
+      </w:r>
+      <w:proofErr w:type="spellStart"/>
+      <w:r>
+        <w:rPr>
+          <w:sz w:val="18"/>
+          <w:szCs w:val="18"/>
+        </w:rPr>
+        <w:t>Libaries</w:t>
+      </w:r>
+      <w:proofErr w:type="spellEnd"/>
+      <w:r>
+        <w:rPr>
+          <w:sz w:val="18"/>
+          <w:szCs w:val="18"/>
+        </w:rPr>
+        <w:t xml:space="preserve"> or Properties-&gt;Libraries).</w:t>
+      </w:r>
+    </w:p>
+    <w:p>
+      <w:pPr>
+        <w:spacing w:after="0"/>
+        <w:rPr>
+          <w:sz w:val="18"/>
+          <w:szCs w:val="18"/>
+        </w:rPr>
+      </w:pPr>
+    </w:p>
+    <w:p>
+      <w:pPr>
+        <w:spacing w:after="0"/>
+        <w:rPr>
+          <w:sz w:val="18"/>
+          <w:szCs w:val="18"/>
+        </w:rPr>
+      </w:pPr>
+      <w:r>
+        <w:rPr>
+          <w:sz w:val="18"/>
+          <w:szCs w:val="18"/>
+        </w:rPr>
+        <w:t>Use the following instructions:</w:t>
       </w:r>
     </w:p>
     <w:p>
@@ -1178,7 +1692,21 @@
           <w:sz w:val="18"/>
           <w:szCs w:val="18"/>
         </w:rPr>
-        <w:t>Experiment with adjusting the number of worker threads and the number of iterations (gradient descent trials with random starting location) for each worker. Each worker is running gradient descent trials on equally sized sub-domains of the total domain. The size of the sub-domains is inversely proportional to the number of workers.</w:t>
+        <w:t xml:space="preserve">Experiment with adjusting the number of worker threads and the number of iterations (gradient descent trials with random starting location) for each worker. </w:t>
+      </w:r>
+      <w:r>
+        <w:rPr>
+          <w:sz w:val="18"/>
+          <w:szCs w:val="18"/>
+        </w:rPr>
+        <w:t xml:space="preserve">Look for “// TODO:” comments in the code for where to adjust these parameters. </w:t>
+      </w:r>
+      <w:r>
+        <w:rPr>
+          <w:sz w:val="18"/>
+          <w:szCs w:val="18"/>
+        </w:rPr>
+        <w:t>Each worker is running gradient descent trials on equally sized sub-domains of the total domain. The size of the sub-domains is inversely proportional to the number of workers.</w:t>
       </w:r>
       <w:r>
         <w:rPr>
@@ -1208,6 +1736,30 @@
         </w:rPr>
         <w:t>Once you are confident that you have the correct global minimum value for this domain, report the coordinates of the global minimum (x, f(x)) and the parameters you used.</w:t>
       </w:r>
+    </w:p>
+    <w:p>
+      <w:pPr>
+        <w:spacing w:after="0"/>
+        <w:rPr>
+          <w:rFonts w:cs="Courier New"/>
+        </w:rPr>
+      </w:pPr>
+    </w:p>
+    <w:p>
+      <w:pPr>
+        <w:spacing w:after="0"/>
+        <w:rPr>
+          <w:rFonts w:cs="Courier New"/>
+        </w:rPr>
+      </w:pPr>
+    </w:p>
+    <w:p>
+      <w:pPr>
+        <w:spacing w:after="0"/>
+        <w:rPr>
+          <w:rFonts w:cs="Courier New"/>
+        </w:rPr>
+      </w:pPr>
     </w:p>
     <w:p>
       <w:pPr>
@@ -2011,6 +2563,95 @@
     </w:lvl>
   </w:abstractNum>
   <w:abstractNum w:abstractNumId="7">
+    <w:nsid w:val="3A157490"/>
+    <w:multiLevelType w:val="hybridMultilevel"/>
+    <w:tmpl w:val="8354BF96"/>
+    <w:lvl w:ilvl="0" w:tplc="0409000F">
+      <w:start w:val="1"/>
+      <w:numFmt w:val="decimal"/>
+      <w:lvlText w:val="%1."/>
+      <w:lvlJc w:val="left"/>
+      <w:pPr>
+        <w:ind w:left="720" w:hanging="360"/>
+      </w:pPr>
+      <w:rPr>
+        <w:rFonts w:hint="default"/>
+      </w:rPr>
+    </w:lvl>
+    <w:lvl w:ilvl="1" w:tplc="04090019" w:tentative="1">
+      <w:start w:val="1"/>
+      <w:numFmt w:val="lowerLetter"/>
+      <w:lvlText w:val="%2."/>
+      <w:lvlJc w:val="left"/>
+      <w:pPr>
+        <w:ind w:left="1440" w:hanging="360"/>
+      </w:pPr>
+    </w:lvl>
+    <w:lvl w:ilvl="2" w:tplc="0409001B" w:tentative="1">
+      <w:start w:val="1"/>
+      <w:numFmt w:val="lowerRoman"/>
+      <w:lvlText w:val="%3."/>
+      <w:lvlJc w:val="right"/>
+      <w:pPr>
+        <w:ind w:left="2160" w:hanging="180"/>
+      </w:pPr>
+    </w:lvl>
+    <w:lvl w:ilvl="3" w:tplc="0409000F" w:tentative="1">
+      <w:start w:val="1"/>
+      <w:numFmt w:val="decimal"/>
+      <w:lvlText w:val="%4."/>
+      <w:lvlJc w:val="left"/>
+      <w:pPr>
+        <w:ind w:left="2880" w:hanging="360"/>
+      </w:pPr>
+    </w:lvl>
+    <w:lvl w:ilvl="4" w:tplc="04090019" w:tentative="1">
+      <w:start w:val="1"/>
+      <w:numFmt w:val="lowerLetter"/>
+      <w:lvlText w:val="%5."/>
+      <w:lvlJc w:val="left"/>
+      <w:pPr>
+        <w:ind w:left="3600" w:hanging="360"/>
+      </w:pPr>
+    </w:lvl>
+    <w:lvl w:ilvl="5" w:tplc="0409001B" w:tentative="1">
+      <w:start w:val="1"/>
+      <w:numFmt w:val="lowerRoman"/>
+      <w:lvlText w:val="%6."/>
+      <w:lvlJc w:val="right"/>
+      <w:pPr>
+        <w:ind w:left="4320" w:hanging="180"/>
+      </w:pPr>
+    </w:lvl>
+    <w:lvl w:ilvl="6" w:tplc="0409000F" w:tentative="1">
+      <w:start w:val="1"/>
+      <w:numFmt w:val="decimal"/>
+      <w:lvlText w:val="%7."/>
+      <w:lvlJc w:val="left"/>
+      <w:pPr>
+        <w:ind w:left="5040" w:hanging="360"/>
+      </w:pPr>
+    </w:lvl>
+    <w:lvl w:ilvl="7" w:tplc="04090019" w:tentative="1">
+      <w:start w:val="1"/>
+      <w:numFmt w:val="lowerLetter"/>
+      <w:lvlText w:val="%8."/>
+      <w:lvlJc w:val="left"/>
+      <w:pPr>
+        <w:ind w:left="5760" w:hanging="360"/>
+      </w:pPr>
+    </w:lvl>
+    <w:lvl w:ilvl="8" w:tplc="0409001B" w:tentative="1">
+      <w:start w:val="1"/>
+      <w:numFmt w:val="lowerRoman"/>
+      <w:lvlText w:val="%9."/>
+      <w:lvlJc w:val="right"/>
+      <w:pPr>
+        <w:ind w:left="6480" w:hanging="180"/>
+      </w:pPr>
+    </w:lvl>
+  </w:abstractNum>
+  <w:abstractNum w:abstractNumId="8">
     <w:nsid w:val="456D3879"/>
     <w:multiLevelType w:val="hybridMultilevel"/>
     <w:tmpl w:val="98E4FE1E"/>
@@ -2099,7 +2740,7 @@
       </w:pPr>
     </w:lvl>
   </w:abstractNum>
-  <w:abstractNum w:abstractNumId="8">
+  <w:abstractNum w:abstractNumId="9">
     <w:nsid w:val="4D502A11"/>
     <w:multiLevelType w:val="hybridMultilevel"/>
     <w:tmpl w:val="F7B46EA2"/>
@@ -2188,7 +2829,7 @@
       </w:pPr>
     </w:lvl>
   </w:abstractNum>
-  <w:abstractNum w:abstractNumId="9">
+  <w:abstractNum w:abstractNumId="10">
     <w:nsid w:val="4E072A36"/>
     <w:multiLevelType w:val="hybridMultilevel"/>
     <w:tmpl w:val="7166CD0E"/>
@@ -2301,7 +2942,7 @@
       </w:rPr>
     </w:lvl>
   </w:abstractNum>
-  <w:abstractNum w:abstractNumId="10">
+  <w:abstractNum w:abstractNumId="11">
     <w:nsid w:val="555566CF"/>
     <w:multiLevelType w:val="hybridMultilevel"/>
     <w:tmpl w:val="2B62957A"/>
@@ -2390,7 +3031,7 @@
       </w:pPr>
     </w:lvl>
   </w:abstractNum>
-  <w:abstractNum w:abstractNumId="11">
+  <w:abstractNum w:abstractNumId="12">
     <w:nsid w:val="675F031A"/>
     <w:multiLevelType w:val="hybridMultilevel"/>
     <w:tmpl w:val="F5A2E93C"/>
@@ -2479,7 +3120,7 @@
       </w:pPr>
     </w:lvl>
   </w:abstractNum>
-  <w:abstractNum w:abstractNumId="12">
+  <w:abstractNum w:abstractNumId="13">
     <w:nsid w:val="6B1A1353"/>
     <w:multiLevelType w:val="hybridMultilevel"/>
     <w:tmpl w:val="53D80C9E"/>
@@ -2568,7 +3209,7 @@
       </w:pPr>
     </w:lvl>
   </w:abstractNum>
-  <w:abstractNum w:abstractNumId="13">
+  <w:abstractNum w:abstractNumId="14">
     <w:nsid w:val="6EFF7EC8"/>
     <w:multiLevelType w:val="hybridMultilevel"/>
     <w:tmpl w:val="3EBC0F88"/>
@@ -2657,7 +3298,7 @@
       </w:pPr>
     </w:lvl>
   </w:abstractNum>
-  <w:abstractNum w:abstractNumId="14">
+  <w:abstractNum w:abstractNumId="15">
     <w:nsid w:val="7B7342DE"/>
     <w:multiLevelType w:val="hybridMultilevel"/>
     <w:tmpl w:val="B510C22E"/>
@@ -2746,7 +3387,7 @@
       </w:pPr>
     </w:lvl>
   </w:abstractNum>
-  <w:abstractNum w:abstractNumId="15">
+  <w:abstractNum w:abstractNumId="16">
     <w:nsid w:val="7C1162FC"/>
     <w:multiLevelType w:val="hybridMultilevel"/>
     <w:tmpl w:val="53D80C9E"/>
@@ -2836,7 +3477,7 @@
     </w:lvl>
   </w:abstractNum>
   <w:num w:numId="1">
-    <w:abstractNumId w:val="8"/>
+    <w:abstractNumId w:val="9"/>
   </w:num>
   <w:num w:numId="2">
     <w:abstractNumId w:val="3"/>
@@ -2848,7 +3489,7 @@
     <w:abstractNumId w:val="6"/>
   </w:num>
   <w:num w:numId="5">
-    <w:abstractNumId w:val="7"/>
+    <w:abstractNumId w:val="8"/>
   </w:num>
   <w:num w:numId="6">
     <w:abstractNumId w:val="0"/>
@@ -2857,31 +3498,34 @@
     <w:abstractNumId w:val="5"/>
   </w:num>
   <w:num w:numId="8">
-    <w:abstractNumId w:val="10"/>
+    <w:abstractNumId w:val="11"/>
   </w:num>
   <w:num w:numId="9">
-    <w:abstractNumId w:val="13"/>
+    <w:abstractNumId w:val="14"/>
   </w:num>
   <w:num w:numId="10">
-    <w:abstractNumId w:val="9"/>
+    <w:abstractNumId w:val="10"/>
   </w:num>
   <w:num w:numId="11">
     <w:abstractNumId w:val="2"/>
   </w:num>
   <w:num w:numId="12">
-    <w:abstractNumId w:val="15"/>
+    <w:abstractNumId w:val="16"/>
   </w:num>
   <w:num w:numId="13">
-    <w:abstractNumId w:val="12"/>
+    <w:abstractNumId w:val="13"/>
   </w:num>
   <w:num w:numId="14">
-    <w:abstractNumId w:val="11"/>
+    <w:abstractNumId w:val="12"/>
   </w:num>
   <w:num w:numId="15">
     <w:abstractNumId w:val="4"/>
   </w:num>
   <w:num w:numId="16">
-    <w:abstractNumId w:val="14"/>
+    <w:abstractNumId w:val="15"/>
+  </w:num>
+  <w:num w:numId="17">
+    <w:abstractNumId w:val="7"/>
   </w:num>
 </w:numbering>
 </file>
@@ -3667,7 +4311,7 @@
 </file>
 
 <file path=customXml/itemProps1.xml><?xml version="1.0" encoding="utf-8"?>
-<ds:datastoreItem xmlns:ds="http://schemas.openxmlformats.org/officeDocument/2006/customXml" ds:itemID="{96471359-99BD-40E6-827E-9E96C0F1288C}">
+<ds:datastoreItem xmlns:ds="http://schemas.openxmlformats.org/officeDocument/2006/customXml" ds:itemID="{EED34C08-AC30-451A-B44C-0340AA6341E0}">
   <ds:schemaRefs>
     <ds:schemaRef ds:uri="http://schemas.openxmlformats.org/officeDocument/2006/bibliography"/>
   </ds:schemaRefs>

</xml_diff>

<commit_message>
Fixed subdomains for threads in question 3.
</commit_message>
<xml_diff>
--- a/gradient_descent_assignment.docx
+++ b/gradient_descent_assignment.docx
@@ -384,7 +384,37 @@
           <w:sz w:val="18"/>
           <w:szCs w:val="18"/>
         </w:rPr>
-        <w:t xml:space="preserve"> code you will need already here. The only modifications you should need to make are:</w:t>
+        <w:t xml:space="preserve"> code you will need already here</w:t>
+      </w:r>
+      <w:r>
+        <w:rPr>
+          <w:sz w:val="18"/>
+          <w:szCs w:val="18"/>
+        </w:rPr>
+        <w:t xml:space="preserve"> in the “</w:t>
+      </w:r>
+      <w:proofErr w:type="spellStart"/>
+      <w:r>
+        <w:rPr>
+          <w:sz w:val="18"/>
+          <w:szCs w:val="18"/>
+        </w:rPr>
+        <w:t>src</w:t>
+      </w:r>
+      <w:proofErr w:type="spellEnd"/>
+      <w:r>
+        <w:rPr>
+          <w:sz w:val="18"/>
+          <w:szCs w:val="18"/>
+        </w:rPr>
+        <w:t>” directory</w:t>
+      </w:r>
+      <w:r>
+        <w:rPr>
+          <w:sz w:val="18"/>
+          <w:szCs w:val="18"/>
+        </w:rPr>
+        <w:t>. The only modifications you should need to make are:</w:t>
       </w:r>
     </w:p>
     <w:p>
@@ -4311,7 +4341,7 @@
 </file>
 
 <file path=customXml/itemProps1.xml><?xml version="1.0" encoding="utf-8"?>
-<ds:datastoreItem xmlns:ds="http://schemas.openxmlformats.org/officeDocument/2006/customXml" ds:itemID="{EED34C08-AC30-451A-B44C-0340AA6341E0}">
+<ds:datastoreItem xmlns:ds="http://schemas.openxmlformats.org/officeDocument/2006/customXml" ds:itemID="{9E4B7F89-E91F-4113-B4DC-E2C659B9D94F}">
   <ds:schemaRefs>
     <ds:schemaRef ds:uri="http://schemas.openxmlformats.org/officeDocument/2006/bibliography"/>
   </ds:schemaRefs>

</xml_diff>